<commit_message>
Añadimos los ejercicios del draw io
</commit_message>
<xml_diff>
--- a/Unidad 6/clases de Equivalencia 13-04-23.docx
+++ b/Unidad 6/clases de Equivalencia 13-04-23.docx
@@ -116,7 +116,10 @@
           </w:tcPr>
           <w:p>
             <w:r>
-              <w:t>2º</w:t>
+              <w:t>1</w:t>
+            </w:r>
+            <w:r>
+              <w:t>º</w:t>
             </w:r>
           </w:p>
         </w:tc>
@@ -141,7 +144,10 @@
           </w:tcPr>
           <w:p>
             <w:r>
-              <w:t>4º</w:t>
+              <w:t>3</w:t>
+            </w:r>
+            <w:r>
+              <w:t>º</w:t>
             </w:r>
           </w:p>
         </w:tc>
@@ -167,11 +173,7 @@
               <w:t>8cifras mas una letra</w:t>
             </w:r>
           </w:p>
-          <w:p>
-            <w:r>
-              <w:t>Un valor 0&lt;=x&lt;5</w:t>
-            </w:r>
-          </w:p>
+          <w:p/>
         </w:tc>
         <w:tc>
           <w:tcPr>
@@ -183,11 +185,7 @@
               <w:t>2º</w:t>
             </w:r>
           </w:p>
-          <w:p>
-            <w:r>
-              <w:t>7º</w:t>
-            </w:r>
-          </w:p>
+          <w:p/>
         </w:tc>
         <w:tc>
           <w:tcPr>
@@ -195,15 +193,7 @@
           </w:tcPr>
           <w:p>
             <w:r>
-              <w:t xml:space="preserve">9 </w:t>
-            </w:r>
-            <w:proofErr w:type="spellStart"/>
-            <w:r>
-              <w:t>carac</w:t>
-            </w:r>
-            <w:proofErr w:type="spellEnd"/>
-            <w:r>
-              <w:t xml:space="preserve"> sin 8 cifras +1letra</w:t>
+              <w:t>Menos de 9 caracteres</w:t>
             </w:r>
           </w:p>
         </w:tc>
@@ -213,14 +203,14 @@
           </w:tcPr>
           <w:p>
             <w:r>
-              <w:t>6º</w:t>
+              <w:t>4º</w:t>
             </w:r>
           </w:p>
         </w:tc>
       </w:tr>
       <w:tr>
         <w:trPr>
-          <w:trHeight w:val="354"/>
+          <w:trHeight w:val="356"/>
         </w:trPr>
         <w:tc>
           <w:tcPr>
@@ -249,7 +239,15 @@
           </w:tcPr>
           <w:p>
             <w:r>
-              <w:t>Un valor &lt;0</w:t>
+              <w:t xml:space="preserve">9 </w:t>
+            </w:r>
+            <w:proofErr w:type="spellStart"/>
+            <w:r>
+              <w:t>carac</w:t>
+            </w:r>
+            <w:proofErr w:type="spellEnd"/>
+            <w:r>
+              <w:t xml:space="preserve"> sin 8 cifras +1letra</w:t>
             </w:r>
           </w:p>
         </w:tc>
@@ -259,14 +257,14 @@
           </w:tcPr>
           <w:p>
             <w:r>
-              <w:t>9º</w:t>
+              <w:t>5º</w:t>
             </w:r>
           </w:p>
         </w:tc>
       </w:tr>
       <w:tr>
         <w:trPr>
-          <w:trHeight w:val="354"/>
+          <w:trHeight w:val="718"/>
         </w:trPr>
         <w:tc>
           <w:tcPr>
@@ -291,23 +289,10 @@
         </w:tc>
         <w:tc>
           <w:tcPr>
-            <w:tcW w:w="2635" w:type="dxa"/>
-          </w:tcPr>
-          <w:p>
-            <w:r>
-              <w:t>Un valor  &gt;10</w:t>
-            </w:r>
-          </w:p>
-        </w:tc>
-        <w:tc>
-          <w:tcPr>
-            <w:tcW w:w="803" w:type="dxa"/>
-          </w:tcPr>
-          <w:p>
-            <w:r>
-              <w:t>10º</w:t>
-            </w:r>
-          </w:p>
+            <w:tcW w:w="3438" w:type="dxa"/>
+            <w:gridSpan w:val="2"/>
+          </w:tcPr>
+          <w:p/>
         </w:tc>
       </w:tr>
       <w:tr>
@@ -335,17 +320,6 @@
               <w:t>Un valor 0&lt;=x&lt;5</w:t>
             </w:r>
           </w:p>
-          <w:p>
-            <w:r>
-              <w:t>Un valor 5</w:t>
-            </w:r>
-            <w:r>
-              <w:t>&lt;=x&lt;</w:t>
-            </w:r>
-            <w:r>
-              <w:t>10</w:t>
-            </w:r>
-          </w:p>
         </w:tc>
         <w:tc>
           <w:tcPr>
@@ -354,32 +328,28 @@
           </w:tcPr>
           <w:p>
             <w:r>
-              <w:t>7º</w:t>
-            </w:r>
-          </w:p>
+              <w:t>6º</w:t>
+            </w:r>
+          </w:p>
+          <w:p/>
+        </w:tc>
+        <w:tc>
+          <w:tcPr>
+            <w:tcW w:w="2635" w:type="dxa"/>
+          </w:tcPr>
+          <w:p>
+            <w:r>
+              <w:t>Un valor &lt;0</w:t>
+            </w:r>
+          </w:p>
+        </w:tc>
+        <w:tc>
+          <w:tcPr>
+            <w:tcW w:w="803" w:type="dxa"/>
+          </w:tcPr>
           <w:p>
             <w:r>
               <w:t>8º</w:t>
-            </w:r>
-          </w:p>
-        </w:tc>
-        <w:tc>
-          <w:tcPr>
-            <w:tcW w:w="2635" w:type="dxa"/>
-          </w:tcPr>
-          <w:p>
-            <w:r>
-              <w:t>Un valor con decimales</w:t>
-            </w:r>
-          </w:p>
-        </w:tc>
-        <w:tc>
-          <w:tcPr>
-            <w:tcW w:w="803" w:type="dxa"/>
-          </w:tcPr>
-          <w:p>
-            <w:r>
-              <w:t>11º</w:t>
             </w:r>
           </w:p>
         </w:tc>
@@ -413,13 +383,21 @@
           <w:tcPr>
             <w:tcW w:w="2635" w:type="dxa"/>
           </w:tcPr>
-          <w:p/>
+          <w:p>
+            <w:r>
+              <w:t>Un valor  &gt;10</w:t>
+            </w:r>
+          </w:p>
         </w:tc>
         <w:tc>
           <w:tcPr>
             <w:tcW w:w="803" w:type="dxa"/>
           </w:tcPr>
-          <w:p/>
+          <w:p>
+            <w:r>
+              <w:t>9º</w:t>
+            </w:r>
+          </w:p>
         </w:tc>
       </w:tr>
       <w:tr>
@@ -438,25 +416,252 @@
             <w:tcW w:w="2584" w:type="dxa"/>
           </w:tcPr>
           <w:p>
+            <w:r>
+              <w:t>Un valor 5&lt;=x&lt;10</w:t>
+            </w:r>
+          </w:p>
+        </w:tc>
+        <w:tc>
+          <w:tcPr>
+            <w:tcW w:w="574" w:type="dxa"/>
+          </w:tcPr>
+          <w:p>
+            <w:r>
+              <w:t>7</w:t>
+            </w:r>
+            <w:r>
+              <w:t>º</w:t>
+            </w:r>
+          </w:p>
+        </w:tc>
+        <w:tc>
+          <w:tcPr>
+            <w:tcW w:w="2635" w:type="dxa"/>
+          </w:tcPr>
+          <w:p>
+            <w:r>
+              <w:t>Un valor con decimales</w:t>
+            </w:r>
+          </w:p>
+        </w:tc>
+        <w:tc>
+          <w:tcPr>
+            <w:tcW w:w="803" w:type="dxa"/>
+          </w:tcPr>
+          <w:p>
+            <w:r>
+              <w:t>10º</w:t>
+            </w:r>
+          </w:p>
+        </w:tc>
+      </w:tr>
+    </w:tbl>
+    <w:p/>
+    <w:p/>
+    <w:p/>
+    <w:p/>
+    <w:tbl>
+      <w:tblPr>
+        <w:tblStyle w:val="Tablaconcuadrcula"/>
+        <w:tblW w:w="8806" w:type="dxa"/>
+        <w:tblLook w:val="04A0" w:firstRow="1" w:lastRow="0" w:firstColumn="1" w:lastColumn="0" w:noHBand="0" w:noVBand="1"/>
+      </w:tblPr>
+      <w:tblGrid>
+        <w:gridCol w:w="2935"/>
+        <w:gridCol w:w="2935"/>
+        <w:gridCol w:w="2936"/>
+      </w:tblGrid>
+      <w:tr>
+        <w:trPr>
+          <w:trHeight w:val="624"/>
+        </w:trPr>
+        <w:tc>
+          <w:tcPr>
+            <w:tcW w:w="2935" w:type="dxa"/>
+          </w:tcPr>
+          <w:p>
+            <w:pPr>
+              <w:jc w:val="center"/>
+            </w:pPr>
+            <w:r>
+              <w:t>Casos de prueba valido</w:t>
+            </w:r>
+          </w:p>
+        </w:tc>
+        <w:tc>
+          <w:tcPr>
+            <w:tcW w:w="2935" w:type="dxa"/>
+          </w:tcPr>
+          <w:p>
+            <w:r>
+              <w:t>Clases cubiertas</w:t>
+            </w:r>
+          </w:p>
+        </w:tc>
+        <w:tc>
+          <w:tcPr>
+            <w:tcW w:w="2936" w:type="dxa"/>
+          </w:tcPr>
+          <w:p>
+            <w:r>
+              <w:t xml:space="preserve"> Resultado</w:t>
+            </w:r>
+          </w:p>
+        </w:tc>
+      </w:tr>
+      <w:tr>
+        <w:trPr>
+          <w:trHeight w:val="652"/>
+        </w:trPr>
+        <w:tc>
+          <w:tcPr>
+            <w:tcW w:w="2935" w:type="dxa"/>
+          </w:tcPr>
+          <w:p>
+            <w:r>
+              <w:t>12345678A        6</w:t>
+            </w:r>
+          </w:p>
+        </w:tc>
+        <w:tc>
+          <w:tcPr>
+            <w:tcW w:w="2935" w:type="dxa"/>
+          </w:tcPr>
+          <w:p>
+            <w:r>
+              <w:t>1</w:t>
+            </w:r>
+            <w:r>
+              <w:t xml:space="preserve"> y 6</w:t>
+            </w:r>
+          </w:p>
+        </w:tc>
+        <w:tc>
+          <w:tcPr>
+            <w:tcW w:w="2936" w:type="dxa"/>
+          </w:tcPr>
+          <w:p>
+            <w:r>
+              <w:t>Apto</w:t>
+            </w:r>
+          </w:p>
+        </w:tc>
+      </w:tr>
+      <w:tr>
+        <w:trPr>
+          <w:trHeight w:val="652"/>
+        </w:trPr>
+        <w:tc>
+          <w:tcPr>
+            <w:tcW w:w="2935" w:type="dxa"/>
+          </w:tcPr>
+          <w:p>
+            <w:r>
+              <w:t>87654321B        2</w:t>
+            </w:r>
+          </w:p>
+        </w:tc>
+        <w:tc>
+          <w:tcPr>
+            <w:tcW w:w="2935" w:type="dxa"/>
+          </w:tcPr>
+          <w:p>
+            <w:r>
+              <w:t>1 y 7</w:t>
+            </w:r>
+          </w:p>
+        </w:tc>
+        <w:tc>
+          <w:tcPr>
+            <w:tcW w:w="2936" w:type="dxa"/>
+          </w:tcPr>
+          <w:p>
+            <w:r>
+              <w:t>No apto</w:t>
+            </w:r>
             <w:bookmarkStart w:id="0" w:name="_GoBack"/>
             <w:bookmarkEnd w:id="0"/>
           </w:p>
         </w:tc>
-        <w:tc>
-          <w:tcPr>
-            <w:tcW w:w="574" w:type="dxa"/>
-          </w:tcPr>
-          <w:p/>
-        </w:tc>
-        <w:tc>
-          <w:tcPr>
-            <w:tcW w:w="2635" w:type="dxa"/>
-          </w:tcPr>
-          <w:p/>
-        </w:tc>
-        <w:tc>
-          <w:tcPr>
-            <w:tcW w:w="803" w:type="dxa"/>
+      </w:tr>
+    </w:tbl>
+    <w:p/>
+    <w:tbl>
+      <w:tblPr>
+        <w:tblStyle w:val="Tablaconcuadrcula"/>
+        <w:tblW w:w="8908" w:type="dxa"/>
+        <w:tblLook w:val="04A0" w:firstRow="1" w:lastRow="0" w:firstColumn="1" w:lastColumn="0" w:noHBand="0" w:noVBand="1"/>
+      </w:tblPr>
+      <w:tblGrid>
+        <w:gridCol w:w="2969"/>
+        <w:gridCol w:w="2969"/>
+        <w:gridCol w:w="2970"/>
+      </w:tblGrid>
+      <w:tr>
+        <w:trPr>
+          <w:trHeight w:val="426"/>
+        </w:trPr>
+        <w:tc>
+          <w:tcPr>
+            <w:tcW w:w="2969" w:type="dxa"/>
+          </w:tcPr>
+          <w:p/>
+        </w:tc>
+        <w:tc>
+          <w:tcPr>
+            <w:tcW w:w="2969" w:type="dxa"/>
+          </w:tcPr>
+          <w:p/>
+        </w:tc>
+        <w:tc>
+          <w:tcPr>
+            <w:tcW w:w="2970" w:type="dxa"/>
+          </w:tcPr>
+          <w:p/>
+        </w:tc>
+      </w:tr>
+      <w:tr>
+        <w:trPr>
+          <w:trHeight w:val="733"/>
+        </w:trPr>
+        <w:tc>
+          <w:tcPr>
+            <w:tcW w:w="2969" w:type="dxa"/>
+          </w:tcPr>
+          <w:p/>
+        </w:tc>
+        <w:tc>
+          <w:tcPr>
+            <w:tcW w:w="2969" w:type="dxa"/>
+          </w:tcPr>
+          <w:p/>
+        </w:tc>
+        <w:tc>
+          <w:tcPr>
+            <w:tcW w:w="2970" w:type="dxa"/>
+          </w:tcPr>
+          <w:p/>
+        </w:tc>
+      </w:tr>
+      <w:tr>
+        <w:trPr>
+          <w:trHeight w:val="766"/>
+        </w:trPr>
+        <w:tc>
+          <w:tcPr>
+            <w:tcW w:w="2969" w:type="dxa"/>
+          </w:tcPr>
+          <w:p/>
+        </w:tc>
+        <w:tc>
+          <w:tcPr>
+            <w:tcW w:w="2969" w:type="dxa"/>
+          </w:tcPr>
+          <w:p/>
+        </w:tc>
+        <w:tc>
+          <w:tcPr>
+            <w:tcW w:w="2970" w:type="dxa"/>
           </w:tcPr>
           <w:p/>
         </w:tc>
@@ -1174,4 +1379,16 @@
   <a:objectDefaults/>
   <a:extraClrSchemeLst/>
 </a:theme>
+</file>
+
+<file path=customXml/item1.xml><?xml version="1.0" encoding="utf-8"?>
+<b:Sources xmlns:b="http://schemas.openxmlformats.org/officeDocument/2006/bibliography" xmlns="http://schemas.openxmlformats.org/officeDocument/2006/bibliography" SelectedStyle="\APA.XSL" StyleName="APA"/>
+</file>
+
+<file path=customXml/itemProps1.xml><?xml version="1.0" encoding="utf-8"?>
+<ds:datastoreItem xmlns:ds="http://schemas.openxmlformats.org/officeDocument/2006/customXml" ds:itemID="{965D5940-6FA6-44FF-8F09-FA04F4F0A223}">
+  <ds:schemaRefs>
+    <ds:schemaRef ds:uri="http://schemas.openxmlformats.org/officeDocument/2006/bibliography"/>
+  </ds:schemaRefs>
+</ds:datastoreItem>
 </file>
</xml_diff>